<commit_message>
Bijlage A - Kali config
</commit_message>
<xml_diff>
--- a/Opdracht/OpdrachtNPE.docx
+++ b/Opdracht/OpdrachtNPE.docx
@@ -875,21 +875,7 @@
             <w:rStyle w:val="Hyperlink"/>
             <w:lang w:val="nl-BE"/>
           </w:rPr>
-          <w:t>CVE 20</w:t>
-        </w:r>
-        <w:r>
-          <w:rPr>
-            <w:rStyle w:val="Hyperlink"/>
-            <w:lang w:val="nl-BE"/>
-          </w:rPr>
-          <w:t>1</w:t>
-        </w:r>
-        <w:r>
-          <w:rPr>
-            <w:rStyle w:val="Hyperlink"/>
-            <w:lang w:val="nl-BE"/>
-          </w:rPr>
-          <w:t>7-0144</w:t>
+          <w:t>CVE 2017-0144</w:t>
         </w:r>
       </w:hyperlink>
       <w:r>
@@ -1872,6 +1858,9 @@
           <w:numId w:val="3"/>
         </w:numPr>
         <w:rPr>
+          <w:rStyle w:val="Hyperlink"/>
+          <w:color w:val="auto"/>
+          <w:u w:val="none"/>
           <w:lang w:val="en-US"/>
         </w:rPr>
       </w:pPr>
@@ -1907,27 +1896,27 @@
             <w:szCs w:val="20"/>
             <w:lang w:val="en-US"/>
           </w:rPr>
-          <w:t>https://1drv.ms/u/s</w:t>
-        </w:r>
-        <w:r>
-          <w:rPr>
-            <w:rStyle w:val="Hyperlink"/>
-            <w:sz w:val="20"/>
-            <w:szCs w:val="20"/>
-            <w:lang w:val="en-US"/>
-          </w:rPr>
-          <w:t>!</w:t>
-        </w:r>
-        <w:r>
-          <w:rPr>
-            <w:rStyle w:val="Hyperlink"/>
-            <w:sz w:val="20"/>
-            <w:szCs w:val="20"/>
-            <w:lang w:val="en-US"/>
-          </w:rPr>
-          <w:t>AogJDZBrZX0_zJALmPLn_sumFXD4ew?e=tDblwD</w:t>
+          <w:t>https://1drv.ms/u/s!AogJDZBrZX0_zJALmPLn_sumFXD4ew?e=tDblwD</w:t>
         </w:r>
       </w:hyperlink>
+    </w:p>
+    <w:p>
+      <w:pPr>
+        <w:pStyle w:val="ListParagraph"/>
+        <w:ind w:left="1440"/>
+        <w:rPr>
+          <w:lang w:val="en-US"/>
+        </w:rPr>
+      </w:pPr>
+      <w:r>
+        <w:rPr>
+          <w:rStyle w:val="Hyperlink"/>
+          <w:sz w:val="20"/>
+          <w:szCs w:val="20"/>
+          <w:lang w:val="en-US"/>
+        </w:rPr>
+        <w:t>REBUILD LINKS, FILES CHANGED</w:t>
+      </w:r>
     </w:p>
     <w:p>
       <w:pPr>
@@ -2115,7 +2104,6 @@
         </w:rPr>
       </w:pPr>
       <w:proofErr w:type="spellStart"/>
-      <w:proofErr w:type="gramStart"/>
       <w:r>
         <w:rPr>
           <w:i/>
@@ -2125,7 +2113,6 @@
         <w:t>cmd</w:t>
       </w:r>
       <w:proofErr w:type="spellEnd"/>
-      <w:proofErr w:type="gramEnd"/>
     </w:p>
     <w:p>
       <w:pPr>
@@ -2141,7 +2128,6 @@
         </w:rPr>
       </w:pPr>
       <w:proofErr w:type="spellStart"/>
-      <w:proofErr w:type="gramStart"/>
       <w:r>
         <w:rPr>
           <w:i/>
@@ -2151,7 +2137,6 @@
         <w:t>ipconfig</w:t>
       </w:r>
       <w:proofErr w:type="spellEnd"/>
-      <w:proofErr w:type="gramEnd"/>
     </w:p>
     <w:p>
       <w:pPr>
@@ -2219,7 +2204,6 @@
         </w:rPr>
       </w:pPr>
       <w:proofErr w:type="spellStart"/>
-      <w:proofErr w:type="gramStart"/>
       <w:r>
         <w:rPr>
           <w:i/>
@@ -2229,7 +2213,6 @@
         <w:t>ip</w:t>
       </w:r>
       <w:proofErr w:type="spellEnd"/>
-      <w:proofErr w:type="gramEnd"/>
       <w:r>
         <w:rPr>
           <w:i/>
@@ -2271,12 +2254,12 @@
           <w:color w:val="0F4761" w:themeColor="accent1" w:themeShade="BF"/>
           <w:sz w:val="32"/>
           <w:szCs w:val="32"/>
-          <w:lang w:val="en-US"/>
-        </w:rPr>
-      </w:pPr>
-      <w:r>
-        <w:rPr>
-          <w:lang w:val="en-US"/>
+          <w:lang w:val="nl-BE"/>
+        </w:rPr>
+      </w:pPr>
+      <w:r>
+        <w:rPr>
+          <w:lang w:val="nl-BE"/>
         </w:rPr>
         <w:br w:type="page"/>
       </w:r>
@@ -2542,18 +2525,8 @@
           <w:iCs/>
           <w:lang w:val="en-US"/>
         </w:rPr>
-        <w:t>/smb_ms17_</w:t>
-      </w:r>
-      <w:proofErr w:type="gramStart"/>
-      <w:r>
-        <w:rPr>
-          <w:i/>
-          <w:iCs/>
-          <w:lang w:val="en-US"/>
-        </w:rPr>
-        <w:t>010</w:t>
-      </w:r>
-      <w:proofErr w:type="gramEnd"/>
+        <w:t>/smb_ms17_010</w:t>
+      </w:r>
     </w:p>
     <w:p>
       <w:pPr>
@@ -2687,19 +2660,9 @@
           <w:iCs/>
           <w:lang w:val="en-US"/>
         </w:rPr>
-        <w:t>reverse_</w:t>
-      </w:r>
-      <w:proofErr w:type="gramStart"/>
-      <w:r>
-        <w:rPr>
-          <w:i/>
-          <w:iCs/>
-          <w:lang w:val="en-US"/>
-        </w:rPr>
-        <w:t>tcp</w:t>
-      </w:r>
-      <w:proofErr w:type="spellEnd"/>
-      <w:proofErr w:type="gramEnd"/>
+        <w:t>reverse_tcp</w:t>
+      </w:r>
+      <w:proofErr w:type="spellEnd"/>
     </w:p>
     <w:p>
       <w:pPr>
@@ -2809,19 +2772,9 @@
           <w:iCs/>
           <w:lang w:val="en-US"/>
         </w:rPr>
-        <w:t>eternalblue_</w:t>
-      </w:r>
-      <w:proofErr w:type="gramStart"/>
-      <w:r>
-        <w:rPr>
-          <w:i/>
-          <w:iCs/>
-          <w:lang w:val="en-US"/>
-        </w:rPr>
-        <w:t>doublepulsar</w:t>
-      </w:r>
-      <w:proofErr w:type="spellEnd"/>
-      <w:proofErr w:type="gramEnd"/>
+        <w:t>eternalblue_doublepulsar</w:t>
+      </w:r>
+      <w:proofErr w:type="spellEnd"/>
     </w:p>
     <w:p>
       <w:pPr>
@@ -2869,19 +2822,9 @@
           <w:iCs/>
           <w:lang w:val="en-US"/>
         </w:rPr>
-        <w:t>reverse_</w:t>
-      </w:r>
-      <w:proofErr w:type="gramStart"/>
-      <w:r>
-        <w:rPr>
-          <w:i/>
-          <w:iCs/>
-          <w:lang w:val="en-US"/>
-        </w:rPr>
-        <w:t>tcp</w:t>
-      </w:r>
-      <w:proofErr w:type="spellEnd"/>
-      <w:proofErr w:type="gramEnd"/>
+        <w:t>reverse_tcp</w:t>
+      </w:r>
+      <w:proofErr w:type="spellEnd"/>
     </w:p>
     <w:p>
       <w:pPr>
@@ -3026,18 +2969,8 @@
           <w:iCs/>
           <w:lang w:val="en-US"/>
         </w:rPr>
-        <w:t xml:space="preserve">set TARGETARCHITECTURE </w:t>
-      </w:r>
-      <w:proofErr w:type="gramStart"/>
-      <w:r>
-        <w:rPr>
-          <w:i/>
-          <w:iCs/>
-          <w:lang w:val="en-US"/>
-        </w:rPr>
-        <w:t>x64</w:t>
-      </w:r>
-      <w:proofErr w:type="gramEnd"/>
+        <w:t>set TARGETARCHITECTURE x64</w:t>
+      </w:r>
     </w:p>
     <w:p>
       <w:pPr>
@@ -3507,6 +3440,506 @@
     </w:p>
     <w:p>
       <w:pPr>
+        <w:pStyle w:val="ListParagraph"/>
+        <w:numPr>
+          <w:ilvl w:val="0"/>
+          <w:numId w:val="11"/>
+        </w:numPr>
+        <w:rPr>
+          <w:lang w:val="en-US"/>
+        </w:rPr>
+      </w:pPr>
+      <w:r>
+        <w:rPr>
+          <w:lang w:val="en-US"/>
+        </w:rPr>
+        <w:t>Add required architecture for wine32</w:t>
+      </w:r>
+    </w:p>
+    <w:p>
+      <w:pPr>
+        <w:pStyle w:val="ListParagraph"/>
+        <w:numPr>
+          <w:ilvl w:val="1"/>
+          <w:numId w:val="11"/>
+        </w:numPr>
+        <w:rPr>
+          <w:i/>
+          <w:iCs/>
+          <w:lang w:val="en-US"/>
+        </w:rPr>
+      </w:pPr>
+      <w:proofErr w:type="spellStart"/>
+      <w:r>
+        <w:rPr>
+          <w:i/>
+          <w:iCs/>
+          <w:lang w:val="en-US"/>
+        </w:rPr>
+        <w:t>sudo</w:t>
+      </w:r>
+      <w:proofErr w:type="spellEnd"/>
+      <w:r>
+        <w:rPr>
+          <w:i/>
+          <w:iCs/>
+          <w:lang w:val="en-US"/>
+        </w:rPr>
+        <w:t xml:space="preserve"> </w:t>
+      </w:r>
+      <w:proofErr w:type="spellStart"/>
+      <w:r>
+        <w:rPr>
+          <w:i/>
+          <w:iCs/>
+          <w:lang w:val="en-US"/>
+        </w:rPr>
+        <w:t>dpkg</w:t>
+      </w:r>
+      <w:proofErr w:type="spellEnd"/>
+      <w:r>
+        <w:rPr>
+          <w:i/>
+          <w:iCs/>
+          <w:lang w:val="en-US"/>
+        </w:rPr>
+        <w:t xml:space="preserve"> --add-architecture i386</w:t>
+      </w:r>
+    </w:p>
+    <w:p>
+      <w:pPr>
+        <w:pStyle w:val="ListParagraph"/>
+        <w:numPr>
+          <w:ilvl w:val="0"/>
+          <w:numId w:val="11"/>
+        </w:numPr>
+        <w:rPr>
+          <w:lang w:val="en-US"/>
+        </w:rPr>
+      </w:pPr>
+      <w:r>
+        <w:rPr>
+          <w:lang w:val="en-US"/>
+        </w:rPr>
+        <w:t>Update apt-get</w:t>
+      </w:r>
+    </w:p>
+    <w:p>
+      <w:pPr>
+        <w:pStyle w:val="ListParagraph"/>
+        <w:numPr>
+          <w:ilvl w:val="1"/>
+          <w:numId w:val="11"/>
+        </w:numPr>
+        <w:rPr>
+          <w:i/>
+          <w:iCs/>
+          <w:lang w:val="en-US"/>
+        </w:rPr>
+      </w:pPr>
+      <w:proofErr w:type="spellStart"/>
+      <w:r>
+        <w:rPr>
+          <w:i/>
+          <w:iCs/>
+          <w:lang w:val="en-US"/>
+        </w:rPr>
+        <w:t>sudo</w:t>
+      </w:r>
+      <w:proofErr w:type="spellEnd"/>
+      <w:r>
+        <w:rPr>
+          <w:i/>
+          <w:iCs/>
+          <w:lang w:val="en-US"/>
+        </w:rPr>
+        <w:t xml:space="preserve"> apt-get update</w:t>
+      </w:r>
+    </w:p>
+    <w:p>
+      <w:pPr>
+        <w:pStyle w:val="ListParagraph"/>
+        <w:numPr>
+          <w:ilvl w:val="0"/>
+          <w:numId w:val="11"/>
+        </w:numPr>
+        <w:rPr>
+          <w:lang w:val="en-US"/>
+        </w:rPr>
+      </w:pPr>
+      <w:r>
+        <w:rPr>
+          <w:lang w:val="en-US"/>
+        </w:rPr>
+        <w:t>Clone the required exploit (Default ones don't reliably exploit)</w:t>
+      </w:r>
+    </w:p>
+    <w:p>
+      <w:pPr>
+        <w:pStyle w:val="ListParagraph"/>
+        <w:numPr>
+          <w:ilvl w:val="1"/>
+          <w:numId w:val="11"/>
+        </w:numPr>
+        <w:rPr>
+          <w:i/>
+          <w:iCs/>
+          <w:lang w:val="en-US"/>
+        </w:rPr>
+      </w:pPr>
+      <w:r>
+        <w:rPr>
+          <w:i/>
+          <w:iCs/>
+          <w:lang w:val="en-US"/>
+        </w:rPr>
+        <w:t>git clone https://github.com/w0rtw0rt/EternalBlue</w:t>
+      </w:r>
+    </w:p>
+    <w:p>
+      <w:pPr>
+        <w:pStyle w:val="ListParagraph"/>
+        <w:numPr>
+          <w:ilvl w:val="0"/>
+          <w:numId w:val="11"/>
+        </w:numPr>
+        <w:rPr>
+          <w:lang w:val="en-US"/>
+        </w:rPr>
+      </w:pPr>
+      <w:r>
+        <w:rPr>
+          <w:lang w:val="en-US"/>
+        </w:rPr>
+        <w:t xml:space="preserve">Start </w:t>
+      </w:r>
+      <w:proofErr w:type="spellStart"/>
+      <w:r>
+        <w:rPr>
+          <w:lang w:val="en-US"/>
+        </w:rPr>
+        <w:t>metasploit</w:t>
+      </w:r>
+      <w:proofErr w:type="spellEnd"/>
+      <w:r>
+        <w:rPr>
+          <w:lang w:val="en-US"/>
+        </w:rPr>
+        <w:t xml:space="preserve"> framework once to </w:t>
+      </w:r>
+      <w:r>
+        <w:rPr>
+          <w:lang w:val="en-US"/>
+        </w:rPr>
+        <w:t>initialize</w:t>
+      </w:r>
+      <w:r>
+        <w:rPr>
+          <w:lang w:val="en-US"/>
+        </w:rPr>
+        <w:t xml:space="preserve"> database</w:t>
+      </w:r>
+    </w:p>
+    <w:p>
+      <w:pPr>
+        <w:pStyle w:val="ListParagraph"/>
+        <w:numPr>
+          <w:ilvl w:val="1"/>
+          <w:numId w:val="11"/>
+        </w:numPr>
+        <w:rPr>
+          <w:i/>
+          <w:iCs/>
+          <w:lang w:val="en-US"/>
+        </w:rPr>
+      </w:pPr>
+      <w:proofErr w:type="spellStart"/>
+      <w:r>
+        <w:rPr>
+          <w:i/>
+          <w:iCs/>
+          <w:lang w:val="en-US"/>
+        </w:rPr>
+        <w:t>msfconsole</w:t>
+      </w:r>
+      <w:proofErr w:type="spellEnd"/>
+    </w:p>
+    <w:p>
+      <w:pPr>
+        <w:pStyle w:val="ListParagraph"/>
+        <w:numPr>
+          <w:ilvl w:val="1"/>
+          <w:numId w:val="11"/>
+        </w:numPr>
+        <w:rPr>
+          <w:i/>
+          <w:iCs/>
+          <w:lang w:val="en-US"/>
+        </w:rPr>
+      </w:pPr>
+      <w:r>
+        <w:rPr>
+          <w:i/>
+          <w:iCs/>
+          <w:lang w:val="en-US"/>
+        </w:rPr>
+        <w:t>exit</w:t>
+      </w:r>
+    </w:p>
+    <w:p>
+      <w:pPr>
+        <w:pStyle w:val="ListParagraph"/>
+        <w:numPr>
+          <w:ilvl w:val="0"/>
+          <w:numId w:val="11"/>
+        </w:numPr>
+        <w:rPr>
+          <w:lang w:val="en-US"/>
+        </w:rPr>
+      </w:pPr>
+      <w:r>
+        <w:rPr>
+          <w:lang w:val="en-US"/>
+        </w:rPr>
+        <w:t xml:space="preserve">Place </w:t>
+      </w:r>
+      <w:proofErr w:type="spellStart"/>
+      <w:r>
+        <w:rPr>
+          <w:lang w:val="en-US"/>
+        </w:rPr>
+        <w:t>eternalblue-doublepulsar.rb</w:t>
+      </w:r>
+      <w:proofErr w:type="spellEnd"/>
+      <w:r>
+        <w:rPr>
+          <w:lang w:val="en-US"/>
+        </w:rPr>
+        <w:t xml:space="preserve"> file into the exploits folder</w:t>
+      </w:r>
+    </w:p>
+    <w:p>
+      <w:pPr>
+        <w:pStyle w:val="ListParagraph"/>
+        <w:numPr>
+          <w:ilvl w:val="1"/>
+          <w:numId w:val="11"/>
+        </w:numPr>
+        <w:rPr>
+          <w:i/>
+          <w:iCs/>
+          <w:lang w:val="en-US"/>
+        </w:rPr>
+      </w:pPr>
+      <w:proofErr w:type="spellStart"/>
+      <w:r>
+        <w:rPr>
+          <w:i/>
+          <w:iCs/>
+          <w:lang w:val="en-US"/>
+        </w:rPr>
+        <w:t>sudo</w:t>
+      </w:r>
+      <w:proofErr w:type="spellEnd"/>
+      <w:r>
+        <w:rPr>
+          <w:i/>
+          <w:iCs/>
+          <w:lang w:val="en-US"/>
+        </w:rPr>
+        <w:t xml:space="preserve"> cp EternalBlue/Eternalblue-Doublepulsar-Metasploit/eternalblue-doublepulsar.rb /</w:t>
+      </w:r>
+      <w:proofErr w:type="spellStart"/>
+      <w:r>
+        <w:rPr>
+          <w:i/>
+          <w:iCs/>
+          <w:lang w:val="en-US"/>
+        </w:rPr>
+        <w:t>usr</w:t>
+      </w:r>
+      <w:proofErr w:type="spellEnd"/>
+      <w:r>
+        <w:rPr>
+          <w:i/>
+          <w:iCs/>
+          <w:lang w:val="en-US"/>
+        </w:rPr>
+        <w:t>/share/</w:t>
+      </w:r>
+      <w:proofErr w:type="spellStart"/>
+      <w:r>
+        <w:rPr>
+          <w:i/>
+          <w:iCs/>
+          <w:lang w:val="en-US"/>
+        </w:rPr>
+        <w:t>metasploit</w:t>
+      </w:r>
+      <w:proofErr w:type="spellEnd"/>
+      <w:r>
+        <w:rPr>
+          <w:i/>
+          <w:iCs/>
+          <w:lang w:val="en-US"/>
+        </w:rPr>
+        <w:t>-framework/modules/exploits/windows/</w:t>
+      </w:r>
+      <w:proofErr w:type="spellStart"/>
+      <w:r>
+        <w:rPr>
+          <w:i/>
+          <w:iCs/>
+          <w:lang w:val="en-US"/>
+        </w:rPr>
+        <w:t>smb</w:t>
+      </w:r>
+      <w:proofErr w:type="spellEnd"/>
+    </w:p>
+    <w:p>
+      <w:pPr>
+        <w:pStyle w:val="ListParagraph"/>
+        <w:numPr>
+          <w:ilvl w:val="0"/>
+          <w:numId w:val="11"/>
+        </w:numPr>
+        <w:rPr>
+          <w:lang w:val="en-US"/>
+        </w:rPr>
+      </w:pPr>
+      <w:r>
+        <w:rPr>
+          <w:lang w:val="en-US"/>
+        </w:rPr>
+        <w:t>Install Wine</w:t>
+      </w:r>
+    </w:p>
+    <w:p>
+      <w:pPr>
+        <w:pStyle w:val="ListParagraph"/>
+        <w:numPr>
+          <w:ilvl w:val="1"/>
+          <w:numId w:val="11"/>
+        </w:numPr>
+        <w:rPr>
+          <w:i/>
+          <w:iCs/>
+          <w:lang w:val="en-US"/>
+        </w:rPr>
+      </w:pPr>
+      <w:proofErr w:type="spellStart"/>
+      <w:r>
+        <w:rPr>
+          <w:i/>
+          <w:iCs/>
+          <w:lang w:val="en-US"/>
+        </w:rPr>
+        <w:t>sudo</w:t>
+      </w:r>
+      <w:proofErr w:type="spellEnd"/>
+      <w:r>
+        <w:rPr>
+          <w:i/>
+          <w:iCs/>
+          <w:lang w:val="en-US"/>
+        </w:rPr>
+        <w:t xml:space="preserve"> apt-get install wine -y</w:t>
+      </w:r>
+    </w:p>
+    <w:p>
+      <w:pPr>
+        <w:pStyle w:val="ListParagraph"/>
+        <w:numPr>
+          <w:ilvl w:val="0"/>
+          <w:numId w:val="11"/>
+        </w:numPr>
+        <w:rPr>
+          <w:lang w:val="en-US"/>
+        </w:rPr>
+      </w:pPr>
+      <w:r>
+        <w:rPr>
+          <w:lang w:val="en-US"/>
+        </w:rPr>
+        <w:t>Run wine to make required directories</w:t>
+      </w:r>
+    </w:p>
+    <w:p>
+      <w:pPr>
+        <w:pStyle w:val="ListParagraph"/>
+        <w:numPr>
+          <w:ilvl w:val="1"/>
+          <w:numId w:val="11"/>
+        </w:numPr>
+        <w:rPr>
+          <w:i/>
+          <w:iCs/>
+          <w:lang w:val="nl-BE"/>
+        </w:rPr>
+      </w:pPr>
+      <w:proofErr w:type="spellStart"/>
+      <w:r>
+        <w:rPr>
+          <w:i/>
+          <w:iCs/>
+          <w:lang w:val="nl-BE"/>
+        </w:rPr>
+        <w:t>winecfg</w:t>
+      </w:r>
+      <w:proofErr w:type="spellEnd"/>
+    </w:p>
+    <w:p>
+      <w:pPr>
+        <w:pStyle w:val="ListParagraph"/>
+        <w:numPr>
+          <w:ilvl w:val="1"/>
+          <w:numId w:val="11"/>
+        </w:numPr>
+        <w:rPr>
+          <w:i/>
+          <w:iCs/>
+          <w:lang w:val="nl-BE"/>
+        </w:rPr>
+      </w:pPr>
+      <w:r>
+        <w:rPr>
+          <w:i/>
+          <w:iCs/>
+          <w:lang w:val="nl-BE"/>
+        </w:rPr>
+        <w:t xml:space="preserve">close </w:t>
+      </w:r>
+      <w:proofErr w:type="spellStart"/>
+      <w:r>
+        <w:rPr>
+          <w:i/>
+          <w:iCs/>
+          <w:lang w:val="nl-BE"/>
+        </w:rPr>
+        <w:t>wine</w:t>
+      </w:r>
+      <w:proofErr w:type="spellEnd"/>
+      <w:r>
+        <w:rPr>
+          <w:i/>
+          <w:iCs/>
+          <w:lang w:val="nl-BE"/>
+        </w:rPr>
+        <w:t xml:space="preserve"> </w:t>
+      </w:r>
+      <w:proofErr w:type="spellStart"/>
+      <w:r>
+        <w:rPr>
+          <w:i/>
+          <w:iCs/>
+          <w:lang w:val="nl-BE"/>
+        </w:rPr>
+        <w:t>window</w:t>
+      </w:r>
+      <w:proofErr w:type="spellEnd"/>
+    </w:p>
+    <w:p>
+      <w:pPr>
         <w:rPr>
           <w:rFonts w:eastAsiaTheme="majorEastAsia" w:cstheme="majorBidi"/>
           <w:color w:val="0F4761" w:themeColor="accent1" w:themeShade="BF"/>
@@ -4272,7 +4705,6 @@
         <w:t xml:space="preserve"> $</w:t>
       </w:r>
       <w:proofErr w:type="spellStart"/>
-      <w:proofErr w:type="gramStart"/>
       <w:r>
         <w:rPr>
           <w:sz w:val="18"/>
@@ -4282,7 +4714,6 @@
         <w:t>NATNetworkName</w:t>
       </w:r>
       <w:proofErr w:type="spellEnd"/>
-      <w:proofErr w:type="gramEnd"/>
     </w:p>
     <w:p>
       <w:pPr>
@@ -4592,18 +5023,8 @@
           <w:szCs w:val="18"/>
           <w:lang w:val="en-US"/>
         </w:rPr>
-        <w:t xml:space="preserve"> on --ipv6 off --</w:t>
-      </w:r>
-      <w:proofErr w:type="gramStart"/>
-      <w:r>
-        <w:rPr>
-          <w:sz w:val="18"/>
-          <w:szCs w:val="18"/>
-          <w:lang w:val="en-US"/>
-        </w:rPr>
-        <w:t>enable</w:t>
-      </w:r>
-      <w:proofErr w:type="gramEnd"/>
+        <w:t xml:space="preserve"> on --ipv6 off --enable</w:t>
+      </w:r>
     </w:p>
     <w:p>
       <w:pPr>
@@ -4729,7 +5150,6 @@
         <w:t xml:space="preserve"> $</w:t>
       </w:r>
       <w:proofErr w:type="spellStart"/>
-      <w:proofErr w:type="gramStart"/>
       <w:r>
         <w:rPr>
           <w:sz w:val="18"/>
@@ -4739,7 +5159,6 @@
         <w:t>NATNetworkName</w:t>
       </w:r>
       <w:proofErr w:type="spellEnd"/>
-      <w:proofErr w:type="gramEnd"/>
     </w:p>
     <w:p>
       <w:pPr>
@@ -4807,18 +5226,8 @@
           <w:szCs w:val="18"/>
           <w:lang w:val="en-US"/>
         </w:rPr>
-        <w:t xml:space="preserve"># 2. Create Kali VM for attack | +- </w:t>
-      </w:r>
-      <w:proofErr w:type="gramStart"/>
-      <w:r>
-        <w:rPr>
-          <w:sz w:val="18"/>
-          <w:szCs w:val="18"/>
-          <w:lang w:val="en-US"/>
-        </w:rPr>
-        <w:t>2min</w:t>
-      </w:r>
-      <w:proofErr w:type="gramEnd"/>
+        <w:t># 2. Create Kali VM for attack | +- 2min</w:t>
+      </w:r>
     </w:p>
     <w:p>
       <w:pPr>
@@ -5102,18 +5511,8 @@
           <w:szCs w:val="18"/>
           <w:lang w:val="en-US"/>
         </w:rPr>
-        <w:t xml:space="preserve"> --clipboard-mode bidirectional --drag-and-drop </w:t>
-      </w:r>
-      <w:proofErr w:type="gramStart"/>
-      <w:r>
-        <w:rPr>
-          <w:sz w:val="18"/>
-          <w:szCs w:val="18"/>
-          <w:lang w:val="en-US"/>
-        </w:rPr>
-        <w:t>bidirectional</w:t>
-      </w:r>
-      <w:proofErr w:type="gramEnd"/>
+        <w:t xml:space="preserve"> --clipboard-mode bidirectional --drag-and-drop bidirectional</w:t>
+      </w:r>
     </w:p>
     <w:p>
       <w:pPr>
@@ -5745,18 +6144,8 @@
           <w:szCs w:val="18"/>
           <w:lang w:val="en-US"/>
         </w:rPr>
-        <w:t xml:space="preserve"># 3. Create Windows VM for vulnerability) | +- </w:t>
-      </w:r>
-      <w:proofErr w:type="gramStart"/>
-      <w:r>
-        <w:rPr>
-          <w:sz w:val="18"/>
-          <w:szCs w:val="18"/>
-          <w:lang w:val="en-US"/>
-        </w:rPr>
-        <w:t>15min</w:t>
-      </w:r>
-      <w:proofErr w:type="gramEnd"/>
+        <w:t># 3. Create Windows VM for vulnerability) | +- 15min</w:t>
+      </w:r>
     </w:p>
     <w:p>
       <w:pPr>
@@ -6040,18 +6429,8 @@
           <w:szCs w:val="18"/>
           <w:lang w:val="en-US"/>
         </w:rPr>
-        <w:t xml:space="preserve"> --clipboard-mode bidirectional --drag-and-drop </w:t>
-      </w:r>
-      <w:proofErr w:type="gramStart"/>
-      <w:r>
-        <w:rPr>
-          <w:sz w:val="18"/>
-          <w:szCs w:val="18"/>
-          <w:lang w:val="en-US"/>
-        </w:rPr>
-        <w:t>bidirectional</w:t>
-      </w:r>
-      <w:proofErr w:type="gramEnd"/>
+        <w:t xml:space="preserve"> --clipboard-mode bidirectional --drag-and-drop bidirectional</w:t>
+      </w:r>
     </w:p>
     <w:p>
       <w:pPr>
@@ -6854,6 +7233,98 @@
     </w:lvl>
   </w:abstractNum>
   <w:abstractNum w:abstractNumId="3" w15:restartNumberingAfterBreak="0">
+    <w:nsid w:val="20824C6B"/>
+    <w:multiLevelType w:val="hybridMultilevel"/>
+    <w:tmpl w:val="C4A2EBEE"/>
+    <w:lvl w:ilvl="0" w:tplc="0C000001">
+      <w:start w:val="1"/>
+      <w:numFmt w:val="bullet"/>
+      <w:lvlText w:val=""/>
+      <w:lvlJc w:val="left"/>
+      <w:pPr>
+        <w:ind w:left="720" w:hanging="360"/>
+      </w:pPr>
+      <w:rPr>
+        <w:rFonts w:ascii="Symbol" w:hAnsi="Symbol" w:hint="default"/>
+      </w:rPr>
+    </w:lvl>
+    <w:lvl w:ilvl="1" w:tplc="FFFFFFFF">
+      <w:start w:val="1"/>
+      <w:numFmt w:val="bullet"/>
+      <w:lvlText w:val=""/>
+      <w:lvlJc w:val="left"/>
+      <w:pPr>
+        <w:ind w:left="1440" w:hanging="360"/>
+      </w:pPr>
+      <w:rPr>
+        <w:rFonts w:ascii="Symbol" w:hAnsi="Symbol" w:hint="default"/>
+      </w:rPr>
+    </w:lvl>
+    <w:lvl w:ilvl="2" w:tplc="FFFFFFFF">
+      <w:start w:val="1"/>
+      <w:numFmt w:val="lowerRoman"/>
+      <w:lvlText w:val="%3."/>
+      <w:lvlJc w:val="right"/>
+      <w:pPr>
+        <w:ind w:left="2160" w:hanging="180"/>
+      </w:pPr>
+    </w:lvl>
+    <w:lvl w:ilvl="3" w:tplc="FFFFFFFF" w:tentative="1">
+      <w:start w:val="1"/>
+      <w:numFmt w:val="decimal"/>
+      <w:lvlText w:val="%4."/>
+      <w:lvlJc w:val="left"/>
+      <w:pPr>
+        <w:ind w:left="2880" w:hanging="360"/>
+      </w:pPr>
+    </w:lvl>
+    <w:lvl w:ilvl="4" w:tplc="FFFFFFFF" w:tentative="1">
+      <w:start w:val="1"/>
+      <w:numFmt w:val="lowerLetter"/>
+      <w:lvlText w:val="%5."/>
+      <w:lvlJc w:val="left"/>
+      <w:pPr>
+        <w:ind w:left="3600" w:hanging="360"/>
+      </w:pPr>
+    </w:lvl>
+    <w:lvl w:ilvl="5" w:tplc="FFFFFFFF" w:tentative="1">
+      <w:start w:val="1"/>
+      <w:numFmt w:val="lowerRoman"/>
+      <w:lvlText w:val="%6."/>
+      <w:lvlJc w:val="right"/>
+      <w:pPr>
+        <w:ind w:left="4320" w:hanging="180"/>
+      </w:pPr>
+    </w:lvl>
+    <w:lvl w:ilvl="6" w:tplc="FFFFFFFF" w:tentative="1">
+      <w:start w:val="1"/>
+      <w:numFmt w:val="decimal"/>
+      <w:lvlText w:val="%7."/>
+      <w:lvlJc w:val="left"/>
+      <w:pPr>
+        <w:ind w:left="5040" w:hanging="360"/>
+      </w:pPr>
+    </w:lvl>
+    <w:lvl w:ilvl="7" w:tplc="FFFFFFFF" w:tentative="1">
+      <w:start w:val="1"/>
+      <w:numFmt w:val="lowerLetter"/>
+      <w:lvlText w:val="%8."/>
+      <w:lvlJc w:val="left"/>
+      <w:pPr>
+        <w:ind w:left="5760" w:hanging="360"/>
+      </w:pPr>
+    </w:lvl>
+    <w:lvl w:ilvl="8" w:tplc="FFFFFFFF" w:tentative="1">
+      <w:start w:val="1"/>
+      <w:numFmt w:val="lowerRoman"/>
+      <w:lvlText w:val="%9."/>
+      <w:lvlJc w:val="right"/>
+      <w:pPr>
+        <w:ind w:left="6480" w:hanging="180"/>
+      </w:pPr>
+    </w:lvl>
+  </w:abstractNum>
+  <w:abstractNum w:abstractNumId="4" w15:restartNumberingAfterBreak="0">
     <w:nsid w:val="2622297E"/>
     <w:multiLevelType w:val="hybridMultilevel"/>
     <w:tmpl w:val="1BB69D98"/>
@@ -6942,7 +7413,7 @@
       </w:pPr>
     </w:lvl>
   </w:abstractNum>
-  <w:abstractNum w:abstractNumId="4" w15:restartNumberingAfterBreak="0">
+  <w:abstractNum w:abstractNumId="5" w15:restartNumberingAfterBreak="0">
     <w:nsid w:val="390775D3"/>
     <w:multiLevelType w:val="hybridMultilevel"/>
     <w:tmpl w:val="0576FC6C"/>
@@ -7028,7 +7499,120 @@
       </w:pPr>
     </w:lvl>
   </w:abstractNum>
-  <w:abstractNum w:abstractNumId="5" w15:restartNumberingAfterBreak="0">
+  <w:abstractNum w:abstractNumId="6" w15:restartNumberingAfterBreak="0">
+    <w:nsid w:val="40077BF7"/>
+    <w:multiLevelType w:val="hybridMultilevel"/>
+    <w:tmpl w:val="2690CBD6"/>
+    <w:lvl w:ilvl="0" w:tplc="0C000001">
+      <w:start w:val="1"/>
+      <w:numFmt w:val="bullet"/>
+      <w:lvlText w:val=""/>
+      <w:lvlJc w:val="left"/>
+      <w:pPr>
+        <w:ind w:left="720" w:hanging="360"/>
+      </w:pPr>
+      <w:rPr>
+        <w:rFonts w:ascii="Symbol" w:hAnsi="Symbol" w:hint="default"/>
+      </w:rPr>
+    </w:lvl>
+    <w:lvl w:ilvl="1" w:tplc="0C000003" w:tentative="1">
+      <w:start w:val="1"/>
+      <w:numFmt w:val="bullet"/>
+      <w:lvlText w:val="o"/>
+      <w:lvlJc w:val="left"/>
+      <w:pPr>
+        <w:ind w:left="1440" w:hanging="360"/>
+      </w:pPr>
+      <w:rPr>
+        <w:rFonts w:ascii="Courier New" w:hAnsi="Courier New" w:cs="Courier New" w:hint="default"/>
+      </w:rPr>
+    </w:lvl>
+    <w:lvl w:ilvl="2" w:tplc="0C000005" w:tentative="1">
+      <w:start w:val="1"/>
+      <w:numFmt w:val="bullet"/>
+      <w:lvlText w:val=""/>
+      <w:lvlJc w:val="left"/>
+      <w:pPr>
+        <w:ind w:left="2160" w:hanging="360"/>
+      </w:pPr>
+      <w:rPr>
+        <w:rFonts w:ascii="Wingdings" w:hAnsi="Wingdings" w:hint="default"/>
+      </w:rPr>
+    </w:lvl>
+    <w:lvl w:ilvl="3" w:tplc="0C000001" w:tentative="1">
+      <w:start w:val="1"/>
+      <w:numFmt w:val="bullet"/>
+      <w:lvlText w:val=""/>
+      <w:lvlJc w:val="left"/>
+      <w:pPr>
+        <w:ind w:left="2880" w:hanging="360"/>
+      </w:pPr>
+      <w:rPr>
+        <w:rFonts w:ascii="Symbol" w:hAnsi="Symbol" w:hint="default"/>
+      </w:rPr>
+    </w:lvl>
+    <w:lvl w:ilvl="4" w:tplc="0C000003" w:tentative="1">
+      <w:start w:val="1"/>
+      <w:numFmt w:val="bullet"/>
+      <w:lvlText w:val="o"/>
+      <w:lvlJc w:val="left"/>
+      <w:pPr>
+        <w:ind w:left="3600" w:hanging="360"/>
+      </w:pPr>
+      <w:rPr>
+        <w:rFonts w:ascii="Courier New" w:hAnsi="Courier New" w:cs="Courier New" w:hint="default"/>
+      </w:rPr>
+    </w:lvl>
+    <w:lvl w:ilvl="5" w:tplc="0C000005" w:tentative="1">
+      <w:start w:val="1"/>
+      <w:numFmt w:val="bullet"/>
+      <w:lvlText w:val=""/>
+      <w:lvlJc w:val="left"/>
+      <w:pPr>
+        <w:ind w:left="4320" w:hanging="360"/>
+      </w:pPr>
+      <w:rPr>
+        <w:rFonts w:ascii="Wingdings" w:hAnsi="Wingdings" w:hint="default"/>
+      </w:rPr>
+    </w:lvl>
+    <w:lvl w:ilvl="6" w:tplc="0C000001" w:tentative="1">
+      <w:start w:val="1"/>
+      <w:numFmt w:val="bullet"/>
+      <w:lvlText w:val=""/>
+      <w:lvlJc w:val="left"/>
+      <w:pPr>
+        <w:ind w:left="5040" w:hanging="360"/>
+      </w:pPr>
+      <w:rPr>
+        <w:rFonts w:ascii="Symbol" w:hAnsi="Symbol" w:hint="default"/>
+      </w:rPr>
+    </w:lvl>
+    <w:lvl w:ilvl="7" w:tplc="0C000003" w:tentative="1">
+      <w:start w:val="1"/>
+      <w:numFmt w:val="bullet"/>
+      <w:lvlText w:val="o"/>
+      <w:lvlJc w:val="left"/>
+      <w:pPr>
+        <w:ind w:left="5760" w:hanging="360"/>
+      </w:pPr>
+      <w:rPr>
+        <w:rFonts w:ascii="Courier New" w:hAnsi="Courier New" w:cs="Courier New" w:hint="default"/>
+      </w:rPr>
+    </w:lvl>
+    <w:lvl w:ilvl="8" w:tplc="0C000005" w:tentative="1">
+      <w:start w:val="1"/>
+      <w:numFmt w:val="bullet"/>
+      <w:lvlText w:val=""/>
+      <w:lvlJc w:val="left"/>
+      <w:pPr>
+        <w:ind w:left="6480" w:hanging="360"/>
+      </w:pPr>
+      <w:rPr>
+        <w:rFonts w:ascii="Wingdings" w:hAnsi="Wingdings" w:hint="default"/>
+      </w:rPr>
+    </w:lvl>
+  </w:abstractNum>
+  <w:abstractNum w:abstractNumId="7" w15:restartNumberingAfterBreak="0">
     <w:nsid w:val="48063F71"/>
     <w:multiLevelType w:val="hybridMultilevel"/>
     <w:tmpl w:val="180CE782"/>
@@ -7141,7 +7725,7 @@
       </w:rPr>
     </w:lvl>
   </w:abstractNum>
-  <w:abstractNum w:abstractNumId="6" w15:restartNumberingAfterBreak="0">
+  <w:abstractNum w:abstractNumId="8" w15:restartNumberingAfterBreak="0">
     <w:nsid w:val="50B33C1D"/>
     <w:multiLevelType w:val="hybridMultilevel"/>
     <w:tmpl w:val="EA96158C"/>
@@ -7254,7 +7838,7 @@
       </w:rPr>
     </w:lvl>
   </w:abstractNum>
-  <w:abstractNum w:abstractNumId="7" w15:restartNumberingAfterBreak="0">
+  <w:abstractNum w:abstractNumId="9" w15:restartNumberingAfterBreak="0">
     <w:nsid w:val="5D4E4F25"/>
     <w:multiLevelType w:val="hybridMultilevel"/>
     <w:tmpl w:val="2892C908"/>
@@ -7367,7 +7951,7 @@
       </w:rPr>
     </w:lvl>
   </w:abstractNum>
-  <w:abstractNum w:abstractNumId="8" w15:restartNumberingAfterBreak="0">
+  <w:abstractNum w:abstractNumId="10" w15:restartNumberingAfterBreak="0">
     <w:nsid w:val="7E671192"/>
     <w:multiLevelType w:val="hybridMultilevel"/>
     <w:tmpl w:val="5E76631A"/>
@@ -7481,7 +8065,7 @@
     </w:lvl>
   </w:abstractNum>
   <w:num w:numId="1" w16cid:durableId="1917982506">
-    <w:abstractNumId w:val="6"/>
+    <w:abstractNumId w:val="8"/>
   </w:num>
   <w:num w:numId="2" w16cid:durableId="707412596">
     <w:abstractNumId w:val="0"/>
@@ -7490,22 +8074,28 @@
     <w:abstractNumId w:val="1"/>
   </w:num>
   <w:num w:numId="4" w16cid:durableId="1507086936">
-    <w:abstractNumId w:val="4"/>
+    <w:abstractNumId w:val="5"/>
   </w:num>
   <w:num w:numId="5" w16cid:durableId="1858229270">
-    <w:abstractNumId w:val="3"/>
+    <w:abstractNumId w:val="4"/>
   </w:num>
   <w:num w:numId="6" w16cid:durableId="996225369">
     <w:abstractNumId w:val="2"/>
   </w:num>
   <w:num w:numId="7" w16cid:durableId="793252089">
+    <w:abstractNumId w:val="9"/>
+  </w:num>
+  <w:num w:numId="8" w16cid:durableId="490289038">
+    <w:abstractNumId w:val="10"/>
+  </w:num>
+  <w:num w:numId="9" w16cid:durableId="525412722">
     <w:abstractNumId w:val="7"/>
   </w:num>
-  <w:num w:numId="8" w16cid:durableId="490289038">
-    <w:abstractNumId w:val="8"/>
+  <w:num w:numId="10" w16cid:durableId="1463882444">
+    <w:abstractNumId w:val="6"/>
   </w:num>
-  <w:num w:numId="9" w16cid:durableId="525412722">
-    <w:abstractNumId w:val="5"/>
+  <w:num w:numId="11" w16cid:durableId="1460800087">
+    <w:abstractNumId w:val="3"/>
   </w:num>
 </w:numbering>
 </file>

</xml_diff>